<commit_message>
imports a mais e relatorio
o que alterei nos ficheiros java foi retirar os imports que estavam a
mais..e alinhar o codigo..
olha ainda esta a imprimir para a consola o numero de utilizadores
logados..
</commit_message>
<xml_diff>
--- a/Relatorio Projecto nº 3.docx
+++ b/Relatorio Projecto nº 3.docx
@@ -43,21 +43,19 @@
       </w:pPr>
       <w:bookmarkStart w:id="2" w:name="_Toc419367902"/>
       <w:bookmarkStart w:id="3" w:name="_Toc419368073"/>
-      <w:proofErr w:type="spellStart"/>
       <w:r>
         <w:rPr>
           <w:sz w:val="32"/>
           <w:szCs w:val="32"/>
         </w:rPr>
-        <w:t>Relatorio</w:t>
-      </w:r>
-      <w:proofErr w:type="spellEnd"/>
+        <w:t>Relató</w:t>
+      </w:r>
       <w:r>
         <w:rPr>
           <w:sz w:val="32"/>
           <w:szCs w:val="32"/>
         </w:rPr>
-        <w:t xml:space="preserve"> </w:t>
+        <w:t xml:space="preserve">rio </w:t>
       </w:r>
       <w:proofErr w:type="spellStart"/>
       <w:r>
@@ -168,16 +166,9 @@
         </w:rPr>
         <w:t>JSFs</w:t>
       </w:r>
-      <w:proofErr w:type="spellEnd"/>
-      <w:r>
-        <w:rPr>
-          <w:sz w:val="24"/>
-          <w:szCs w:val="24"/>
-        </w:rPr>
-        <w:t>.</w:t>
-      </w:r>
       <w:bookmarkEnd w:id="6"/>
       <w:bookmarkEnd w:id="7"/>
+      <w:proofErr w:type="spellEnd"/>
     </w:p>
     <w:p/>
     <w:p/>
@@ -210,22 +201,20 @@
     </w:p>
     <w:sdt>
       <w:sdtPr>
+        <w:rPr>
+          <w:rFonts w:asciiTheme="minorHAnsi" w:eastAsiaTheme="minorHAnsi" w:hAnsiTheme="minorHAnsi" w:cstheme="minorBidi"/>
+          <w:b w:val="0"/>
+          <w:bCs w:val="0"/>
+          <w:color w:val="auto"/>
+          <w:sz w:val="22"/>
+          <w:szCs w:val="22"/>
+        </w:rPr>
         <w:id w:val="136872797"/>
         <w:docPartObj>
           <w:docPartGallery w:val="Table of Contents"/>
           <w:docPartUnique/>
         </w:docPartObj>
       </w:sdtPr>
-      <w:sdtEndPr>
-        <w:rPr>
-          <w:rFonts w:asciiTheme="minorHAnsi" w:eastAsiaTheme="minorHAnsi" w:hAnsiTheme="minorHAnsi" w:cstheme="minorBidi"/>
-          <w:b w:val="0"/>
-          <w:bCs w:val="0"/>
-          <w:color w:val="auto"/>
-          <w:sz w:val="22"/>
-          <w:szCs w:val="22"/>
-        </w:rPr>
-      </w:sdtEndPr>
       <w:sdtContent>
         <w:p>
           <w:pPr>
@@ -1615,13 +1604,111 @@
       </w:r>
       <w:bookmarkEnd w:id="10"/>
     </w:p>
-    <w:p/>
-    <w:p>
-      <w:pPr>
-        <w:rPr>
-          <w:u w:val="single"/>
-        </w:rPr>
-      </w:pPr>
+    <w:p>
+      <w:pPr>
+        <w:jc w:val="both"/>
+      </w:pPr>
+    </w:p>
+    <w:p>
+      <w:pPr>
+        <w:jc w:val="both"/>
+      </w:pPr>
+      <w:r>
+        <w:t xml:space="preserve">Foram desenvolvidos vários testes unitários com as ferramentas </w:t>
+      </w:r>
+      <w:proofErr w:type="spellStart"/>
+      <w:r>
+        <w:t>JUnit</w:t>
+      </w:r>
+      <w:proofErr w:type="spellEnd"/>
+      <w:r>
+        <w:t xml:space="preserve">, </w:t>
+      </w:r>
+      <w:proofErr w:type="spellStart"/>
+      <w:r>
+        <w:t>Mockito</w:t>
+      </w:r>
+      <w:proofErr w:type="spellEnd"/>
+      <w:r>
+        <w:t xml:space="preserve"> e </w:t>
+      </w:r>
+      <w:proofErr w:type="spellStart"/>
+      <w:r>
+        <w:t>Hamcrest</w:t>
+      </w:r>
+      <w:proofErr w:type="spellEnd"/>
+      <w:r>
+        <w:t>.</w:t>
+      </w:r>
+    </w:p>
+    <w:p>
+      <w:pPr>
+        <w:jc w:val="both"/>
+      </w:pPr>
+      <w:r>
+        <w:t xml:space="preserve">Os principais testes incidiram sobre as funções desenvolvidas por nós (cálculo de </w:t>
+      </w:r>
+      <w:proofErr w:type="spellStart"/>
+      <w:r>
+        <w:t>factorial</w:t>
+      </w:r>
+      <w:proofErr w:type="spellEnd"/>
+      <w:r>
+        <w:t xml:space="preserve"> e de percentagens). </w:t>
+      </w:r>
+    </w:p>
+    <w:p>
+      <w:pPr>
+        <w:jc w:val="both"/>
+      </w:pPr>
+    </w:p>
+    <w:p>
+      <w:pPr>
+        <w:jc w:val="both"/>
+      </w:pPr>
+      <w:r>
+        <w:t>Além destas funções foram testadas todas as operações da calculadora normal e da calculadora científica.</w:t>
+      </w:r>
+    </w:p>
+    <w:p>
+      <w:pPr>
+        <w:jc w:val="both"/>
+      </w:pPr>
+      <w:r>
+        <w:t xml:space="preserve">Alem de testar a capacidade de cálculo da máquina foram testadas as diferentes </w:t>
+      </w:r>
+      <w:proofErr w:type="spellStart"/>
+      <w:r>
+        <w:t>mesagens</w:t>
+      </w:r>
+      <w:proofErr w:type="spellEnd"/>
+      <w:r>
+        <w:t xml:space="preserve"> de erro que podem ocorrer no login dos utilizadores (</w:t>
+      </w:r>
+      <w:proofErr w:type="spellStart"/>
+      <w:r>
+        <w:t>user</w:t>
+      </w:r>
+      <w:proofErr w:type="spellEnd"/>
+      <w:r>
+        <w:t xml:space="preserve"> já </w:t>
+      </w:r>
+      <w:proofErr w:type="spellStart"/>
+      <w:r>
+        <w:t>logado</w:t>
+      </w:r>
+      <w:proofErr w:type="spellEnd"/>
+      <w:r>
+        <w:t xml:space="preserve">, </w:t>
+      </w:r>
+      <w:proofErr w:type="spellStart"/>
+      <w:r>
+        <w:t>user</w:t>
+      </w:r>
+      <w:proofErr w:type="spellEnd"/>
+      <w:r>
+        <w:t xml:space="preserve"> já existente, password errada, entre outros).</w:t>
+      </w:r>
     </w:p>
     <w:sectPr>
       <w:pgSz w:w="11906" w:h="16838"/>
@@ -1819,6 +1906,7 @@
   <w:style w:type="character" w:default="1" w:styleId="Tipodeletrapredefinidodopargrafo">
     <w:name w:val="Default Paragraph Font"/>
     <w:uiPriority w:val="1"/>
+    <w:semiHidden/>
     <w:unhideWhenUsed/>
   </w:style>
   <w:style w:type="table" w:default="1" w:styleId="Tabelanormal">
@@ -2294,7 +2382,7 @@
 </file>
 
 <file path=customXml/itemProps1.xml><?xml version="1.0" encoding="utf-8"?>
-<ds:datastoreItem xmlns:ds="http://schemas.openxmlformats.org/officeDocument/2006/customXml" ds:itemID="{B6E13ED4-13BF-4332-996F-0AF986759B12}">
+<ds:datastoreItem xmlns:ds="http://schemas.openxmlformats.org/officeDocument/2006/customXml" ds:itemID="{041E4AB2-479D-4357-9581-4E2C0CE85535}">
   <ds:schemaRefs>
     <ds:schemaRef ds:uri="http://schemas.openxmlformats.org/officeDocument/2006/bibliography"/>
   </ds:schemaRefs>

</xml_diff>